<commit_message>
Update file bab 4
</commit_message>
<xml_diff>
--- a/BAB 4/v1.docx
+++ b/BAB 4/v1.docx
@@ -509,8 +509,6 @@
         <w:tab/>
         <w:t>Analisis Kebutuhan Pengguna</w:t>
       </w:r>
-      <w:bookmarkStart w:id="0" w:name="_GoBack"/>
-      <w:bookmarkEnd w:id="0"/>
     </w:p>
     <w:p>
       <w:pPr>
@@ -922,14 +920,7 @@
                 <w:rFonts w:ascii="Times New Roman" w:hAnsi="Times New Roman" w:cs="Times New Roman"/>
                 <w:sz w:val="24"/>
               </w:rPr>
-              <w:t xml:space="preserve">Merupakan User yang diberikan otoritas untuk menangani data dan informasi terkait perkuliahan mahasiswa pada program </w:t>
-            </w:r>
-            <w:r>
-              <w:rPr>
-                <w:rFonts w:ascii="Times New Roman" w:hAnsi="Times New Roman" w:cs="Times New Roman"/>
-                <w:sz w:val="24"/>
-              </w:rPr>
-              <w:t>bahasa (TLC)</w:t>
+              <w:t>Merupakan User yang diberikan otoritas untuk menangani data dan informasi terkait perkuliahan mahasiswa pada program bahasa (TLC)</w:t>
             </w:r>
           </w:p>
         </w:tc>
@@ -1065,14 +1056,7 @@
                 <w:rFonts w:ascii="Times New Roman" w:hAnsi="Times New Roman" w:cs="Times New Roman"/>
                 <w:sz w:val="24"/>
               </w:rPr>
-              <w:t>Merupakan User yang diberikan otoritas untuk</w:t>
-            </w:r>
-            <w:r>
-              <w:rPr>
-                <w:rFonts w:ascii="Times New Roman" w:hAnsi="Times New Roman" w:cs="Times New Roman"/>
-                <w:sz w:val="24"/>
-              </w:rPr>
-              <w:t xml:space="preserve"> menampilan informasi monitoring terkait semua program matrikulasi</w:t>
+              <w:t>Merupakan User yang diberikan otoritas untuk menampilan informasi monitoring terkait semua program matrikulasi</w:t>
             </w:r>
           </w:p>
         </w:tc>
@@ -1140,14 +1124,7 @@
                 <w:rFonts w:ascii="Times New Roman" w:hAnsi="Times New Roman" w:cs="Times New Roman"/>
                 <w:sz w:val="24"/>
               </w:rPr>
-              <w:t>Merupakan User yang diberikan otoritas untuk</w:t>
-            </w:r>
-            <w:r>
-              <w:rPr>
-                <w:rFonts w:ascii="Times New Roman" w:hAnsi="Times New Roman" w:cs="Times New Roman"/>
-                <w:sz w:val="24"/>
-              </w:rPr>
-              <w:t xml:space="preserve"> menginput absen tahsin/tahfidz, ta’lim dan konfirmasi absen shalat</w:t>
+              <w:t>Merupakan User yang diberikan otoritas untuk menginput absen tahsin/tahfidz, ta’lim dan konfirmasi absen shalat</w:t>
             </w:r>
           </w:p>
         </w:tc>
@@ -1215,14 +1192,7 @@
                 <w:rFonts w:ascii="Times New Roman" w:hAnsi="Times New Roman" w:cs="Times New Roman"/>
                 <w:sz w:val="24"/>
               </w:rPr>
-              <w:t>Merupakan User yang diberikan otoritas untuk</w:t>
-            </w:r>
-            <w:r>
-              <w:rPr>
-                <w:rFonts w:ascii="Times New Roman" w:hAnsi="Times New Roman" w:cs="Times New Roman"/>
-                <w:sz w:val="24"/>
-              </w:rPr>
-              <w:t xml:space="preserve"> menampilkan informasi </w:t>
+              <w:t xml:space="preserve">Merupakan User yang diberikan otoritas untuk menampilkan informasi </w:t>
             </w:r>
             <w:r>
               <w:rPr>
@@ -1239,13 +1209,461 @@
     <w:p>
       <w:pPr>
         <w:spacing w:after="0" w:line="360" w:lineRule="auto"/>
-        <w:jc w:val="center"/>
         <w:rPr>
           <w:rFonts w:ascii="Times New Roman" w:hAnsi="Times New Roman" w:cs="Times New Roman"/>
           <w:b/>
           <w:sz w:val="24"/>
         </w:rPr>
       </w:pPr>
+    </w:p>
+    <w:p>
+      <w:pPr>
+        <w:spacing w:after="0" w:line="360" w:lineRule="auto"/>
+        <w:ind w:left="709" w:hanging="709"/>
+        <w:rPr>
+          <w:rFonts w:ascii="Times New Roman" w:hAnsi="Times New Roman" w:cs="Times New Roman"/>
+          <w:b/>
+          <w:sz w:val="24"/>
+        </w:rPr>
+      </w:pPr>
+      <w:r>
+        <w:rPr>
+          <w:rFonts w:ascii="Times New Roman" w:hAnsi="Times New Roman" w:cs="Times New Roman"/>
+          <w:b/>
+          <w:sz w:val="24"/>
+        </w:rPr>
+        <w:t>4.1.3</w:t>
+      </w:r>
+      <w:r>
+        <w:rPr>
+          <w:rFonts w:ascii="Times New Roman" w:hAnsi="Times New Roman" w:cs="Times New Roman"/>
+          <w:b/>
+          <w:sz w:val="24"/>
+        </w:rPr>
+        <w:tab/>
+        <w:t>Analisis Masukan Sistem</w:t>
+      </w:r>
+    </w:p>
+    <w:p>
+      <w:pPr>
+        <w:spacing w:after="0" w:line="360" w:lineRule="auto"/>
+        <w:ind w:left="709" w:hanging="709"/>
+        <w:rPr>
+          <w:rFonts w:ascii="Times New Roman" w:hAnsi="Times New Roman" w:cs="Times New Roman"/>
+          <w:sz w:val="24"/>
+        </w:rPr>
+      </w:pPr>
+      <w:r>
+        <w:rPr>
+          <w:rFonts w:ascii="Times New Roman" w:hAnsi="Times New Roman" w:cs="Times New Roman"/>
+          <w:b/>
+          <w:sz w:val="24"/>
+        </w:rPr>
+        <w:tab/>
+      </w:r>
+      <w:r>
+        <w:rPr>
+          <w:rFonts w:ascii="Times New Roman" w:hAnsi="Times New Roman" w:cs="Times New Roman"/>
+          <w:sz w:val="24"/>
+        </w:rPr>
+        <w:t>Analisis masukan sistem yang dibutuhkan oleh sistem ini, terdiri dari :</w:t>
+      </w:r>
+    </w:p>
+    <w:p>
+      <w:pPr>
+        <w:pStyle w:val="ListParagraph"/>
+        <w:numPr>
+          <w:ilvl w:val="0"/>
+          <w:numId w:val="2"/>
+        </w:numPr>
+        <w:spacing w:after="0" w:line="360" w:lineRule="auto"/>
+        <w:ind w:left="426" w:firstLine="0"/>
+        <w:rPr>
+          <w:rFonts w:ascii="Times New Roman" w:hAnsi="Times New Roman" w:cs="Times New Roman"/>
+          <w:i/>
+          <w:sz w:val="24"/>
+        </w:rPr>
+      </w:pPr>
+      <w:r>
+        <w:rPr>
+          <w:rFonts w:ascii="Times New Roman" w:hAnsi="Times New Roman" w:cs="Times New Roman"/>
+          <w:i/>
+          <w:sz w:val="24"/>
+        </w:rPr>
+        <w:t>User</w:t>
+      </w:r>
+    </w:p>
+    <w:p>
+      <w:pPr>
+        <w:pStyle w:val="ListParagraph"/>
+        <w:spacing w:after="0" w:line="360" w:lineRule="auto"/>
+        <w:ind w:left="426" w:firstLine="294"/>
+        <w:jc w:val="both"/>
+        <w:rPr>
+          <w:rFonts w:ascii="Times New Roman" w:hAnsi="Times New Roman" w:cs="Times New Roman"/>
+          <w:sz w:val="24"/>
+        </w:rPr>
+      </w:pPr>
+      <w:r>
+        <w:rPr>
+          <w:rFonts w:ascii="Times New Roman" w:hAnsi="Times New Roman" w:cs="Times New Roman"/>
+          <w:sz w:val="24"/>
+        </w:rPr>
+        <w:t>Dalam s</w:t>
+      </w:r>
+      <w:r>
+        <w:rPr>
+          <w:rFonts w:ascii="Times New Roman" w:hAnsi="Times New Roman" w:cs="Times New Roman"/>
+          <w:sz w:val="24"/>
+        </w:rPr>
+        <w:t>istem ini dibutuhkan beberapa aktor/</w:t>
+      </w:r>
+      <w:r>
+        <w:rPr>
+          <w:rFonts w:ascii="Times New Roman" w:hAnsi="Times New Roman" w:cs="Times New Roman"/>
+          <w:i/>
+          <w:sz w:val="24"/>
+        </w:rPr>
+        <w:t xml:space="preserve">user </w:t>
+      </w:r>
+      <w:r>
+        <w:rPr>
+          <w:rFonts w:ascii="Times New Roman" w:hAnsi="Times New Roman" w:cs="Times New Roman"/>
+          <w:sz w:val="24"/>
+        </w:rPr>
+        <w:t xml:space="preserve">terdiri dari </w:t>
+      </w:r>
+      <w:r>
+        <w:rPr>
+          <w:rFonts w:ascii="Times New Roman" w:hAnsi="Times New Roman" w:cs="Times New Roman"/>
+          <w:sz w:val="24"/>
+        </w:rPr>
+        <w:t>Ketua Matrikulasi, Admin Matrikulasi/Pembinaan, Admin Akademik, Admin TLC, Dosen, Mahasiswa, Pembina Mahasiswa, Orang Tua Mahasiswa</w:t>
+      </w:r>
+      <w:r>
+        <w:rPr>
+          <w:rFonts w:ascii="Times New Roman" w:hAnsi="Times New Roman" w:cs="Times New Roman"/>
+          <w:sz w:val="24"/>
+        </w:rPr>
+        <w:t xml:space="preserve"> </w:t>
+      </w:r>
+      <w:r>
+        <w:rPr>
+          <w:rFonts w:ascii="Times New Roman" w:hAnsi="Times New Roman" w:cs="Times New Roman"/>
+          <w:sz w:val="24"/>
+        </w:rPr>
+        <w:t>yang dapat berperan mengatur masukan dan keluaran ya</w:t>
+      </w:r>
+      <w:r>
+        <w:rPr>
+          <w:rFonts w:ascii="Times New Roman" w:hAnsi="Times New Roman" w:cs="Times New Roman"/>
+          <w:sz w:val="24"/>
+        </w:rPr>
+        <w:t>ng akan diproses kedalam sistem s</w:t>
+      </w:r>
+      <w:r>
+        <w:rPr>
+          <w:rFonts w:ascii="Times New Roman" w:hAnsi="Times New Roman" w:cs="Times New Roman"/>
+          <w:sz w:val="24"/>
+        </w:rPr>
+        <w:t xml:space="preserve">ehinga </w:t>
+      </w:r>
+      <w:r>
+        <w:rPr>
+          <w:rFonts w:ascii="Times New Roman" w:hAnsi="Times New Roman" w:cs="Times New Roman"/>
+          <w:sz w:val="24"/>
+        </w:rPr>
+        <w:t xml:space="preserve">beberapa </w:t>
+      </w:r>
+      <w:r>
+        <w:rPr>
+          <w:rFonts w:ascii="Times New Roman" w:hAnsi="Times New Roman" w:cs="Times New Roman"/>
+          <w:i/>
+          <w:sz w:val="24"/>
+        </w:rPr>
+        <w:t>user</w:t>
+      </w:r>
+      <w:r>
+        <w:rPr>
+          <w:rFonts w:ascii="Times New Roman" w:hAnsi="Times New Roman" w:cs="Times New Roman"/>
+          <w:i/>
+          <w:sz w:val="24"/>
+        </w:rPr>
+        <w:t xml:space="preserve"> </w:t>
+      </w:r>
+      <w:r>
+        <w:rPr>
+          <w:rFonts w:ascii="Times New Roman" w:hAnsi="Times New Roman" w:cs="Times New Roman"/>
+          <w:sz w:val="24"/>
+        </w:rPr>
+        <w:t>ini dapat melakukan tugas dengan perannya masing-masing.</w:t>
+      </w:r>
+    </w:p>
+    <w:p>
+      <w:pPr>
+        <w:pStyle w:val="ListParagraph"/>
+        <w:numPr>
+          <w:ilvl w:val="0"/>
+          <w:numId w:val="2"/>
+        </w:numPr>
+        <w:spacing w:after="0" w:line="360" w:lineRule="auto"/>
+        <w:ind w:left="709" w:hanging="283"/>
+        <w:jc w:val="both"/>
+        <w:rPr>
+          <w:rFonts w:ascii="Times New Roman" w:hAnsi="Times New Roman" w:cs="Times New Roman"/>
+          <w:sz w:val="24"/>
+        </w:rPr>
+      </w:pPr>
+      <w:r>
+        <w:rPr>
+          <w:rFonts w:ascii="Times New Roman" w:hAnsi="Times New Roman" w:cs="Times New Roman"/>
+          <w:sz w:val="24"/>
+        </w:rPr>
+        <w:t>Data Mahasiswa</w:t>
+      </w:r>
+    </w:p>
+    <w:p>
+      <w:pPr>
+        <w:pStyle w:val="ListParagraph"/>
+        <w:spacing w:after="0" w:line="360" w:lineRule="auto"/>
+        <w:ind w:left="426" w:firstLine="283"/>
+        <w:jc w:val="both"/>
+        <w:rPr>
+          <w:rFonts w:ascii="Times New Roman" w:hAnsi="Times New Roman" w:cs="Times New Roman"/>
+          <w:sz w:val="24"/>
+        </w:rPr>
+      </w:pPr>
+      <w:r>
+        <w:rPr>
+          <w:rFonts w:ascii="Times New Roman" w:hAnsi="Times New Roman" w:cs="Times New Roman"/>
+          <w:sz w:val="24"/>
+        </w:rPr>
+        <w:t xml:space="preserve">Sistem ini tentu membutuhkan data mahasiswa sebagai aktor yang paling banyak mendapat perhatian pada </w:t>
+      </w:r>
+      <w:r>
+        <w:rPr>
+          <w:rFonts w:ascii="Times New Roman" w:hAnsi="Times New Roman" w:cs="Times New Roman"/>
+          <w:sz w:val="24"/>
+        </w:rPr>
+        <w:t>sistem monitoring ini.</w:t>
+      </w:r>
+    </w:p>
+    <w:p>
+      <w:pPr>
+        <w:pStyle w:val="ListParagraph"/>
+        <w:numPr>
+          <w:ilvl w:val="0"/>
+          <w:numId w:val="2"/>
+        </w:numPr>
+        <w:spacing w:after="0" w:line="360" w:lineRule="auto"/>
+        <w:ind w:left="709" w:hanging="283"/>
+        <w:jc w:val="both"/>
+        <w:rPr>
+          <w:rFonts w:ascii="Times New Roman" w:hAnsi="Times New Roman" w:cs="Times New Roman"/>
+          <w:sz w:val="24"/>
+        </w:rPr>
+      </w:pPr>
+      <w:r>
+        <w:rPr>
+          <w:rFonts w:ascii="Times New Roman" w:hAnsi="Times New Roman" w:cs="Times New Roman"/>
+          <w:sz w:val="24"/>
+        </w:rPr>
+        <w:t>Data Presensi</w:t>
+      </w:r>
+      <w:r>
+        <w:rPr>
+          <w:rFonts w:ascii="Times New Roman" w:hAnsi="Times New Roman" w:cs="Times New Roman"/>
+          <w:sz w:val="24"/>
+        </w:rPr>
+        <w:t xml:space="preserve"> Mahasiswa</w:t>
+      </w:r>
+    </w:p>
+    <w:p>
+      <w:pPr>
+        <w:pStyle w:val="ListParagraph"/>
+        <w:spacing w:after="0" w:line="360" w:lineRule="auto"/>
+        <w:ind w:left="426" w:firstLine="283"/>
+        <w:jc w:val="both"/>
+        <w:rPr>
+          <w:rFonts w:ascii="Times New Roman" w:hAnsi="Times New Roman" w:cs="Times New Roman"/>
+          <w:sz w:val="24"/>
+        </w:rPr>
+      </w:pPr>
+      <w:r>
+        <w:rPr>
+          <w:rFonts w:ascii="Times New Roman" w:hAnsi="Times New Roman" w:cs="Times New Roman"/>
+          <w:sz w:val="24"/>
+        </w:rPr>
+        <w:t>S</w:t>
+      </w:r>
+      <w:r>
+        <w:rPr>
+          <w:rFonts w:ascii="Times New Roman" w:hAnsi="Times New Roman" w:cs="Times New Roman"/>
+          <w:sz w:val="24"/>
+        </w:rPr>
+        <w:t xml:space="preserve">istem </w:t>
+      </w:r>
+      <w:r>
+        <w:rPr>
+          <w:rFonts w:ascii="Times New Roman" w:hAnsi="Times New Roman" w:cs="Times New Roman"/>
+          <w:sz w:val="24"/>
+        </w:rPr>
+        <w:t xml:space="preserve">ini </w:t>
+      </w:r>
+      <w:r>
+        <w:rPr>
+          <w:rFonts w:ascii="Times New Roman" w:hAnsi="Times New Roman" w:cs="Times New Roman"/>
+          <w:sz w:val="24"/>
+        </w:rPr>
+        <w:t xml:space="preserve">juga membutuhkan </w:t>
+      </w:r>
+      <w:r>
+        <w:rPr>
+          <w:rFonts w:ascii="Times New Roman" w:hAnsi="Times New Roman" w:cs="Times New Roman"/>
+          <w:sz w:val="24"/>
+        </w:rPr>
+        <w:t xml:space="preserve">data presensi mahasiswa yang berasal dari mesin </w:t>
+      </w:r>
+      <w:r>
+        <w:rPr>
+          <w:rFonts w:ascii="Times New Roman" w:hAnsi="Times New Roman" w:cs="Times New Roman"/>
+          <w:i/>
+          <w:sz w:val="24"/>
+        </w:rPr>
+        <w:t xml:space="preserve">finger print </w:t>
+      </w:r>
+      <w:r>
+        <w:rPr>
+          <w:rFonts w:ascii="Times New Roman" w:hAnsi="Times New Roman" w:cs="Times New Roman"/>
+          <w:sz w:val="24"/>
+        </w:rPr>
+        <w:t>ataupun RFID sebagai masukan dari semua program matrikulasi.</w:t>
+      </w:r>
+    </w:p>
+    <w:p>
+      <w:pPr>
+        <w:pStyle w:val="ListParagraph"/>
+        <w:numPr>
+          <w:ilvl w:val="0"/>
+          <w:numId w:val="2"/>
+        </w:numPr>
+        <w:spacing w:after="0" w:line="360" w:lineRule="auto"/>
+        <w:ind w:left="709" w:hanging="283"/>
+        <w:jc w:val="both"/>
+        <w:rPr>
+          <w:rFonts w:ascii="Times New Roman" w:hAnsi="Times New Roman" w:cs="Times New Roman"/>
+          <w:sz w:val="24"/>
+        </w:rPr>
+      </w:pPr>
+      <w:r>
+        <w:rPr>
+          <w:rFonts w:ascii="Times New Roman" w:hAnsi="Times New Roman" w:cs="Times New Roman"/>
+          <w:sz w:val="24"/>
+        </w:rPr>
+        <w:t>Data Nilai Mahasiswa</w:t>
+      </w:r>
+    </w:p>
+    <w:p>
+      <w:pPr>
+        <w:pStyle w:val="ListParagraph"/>
+        <w:spacing w:after="0" w:line="360" w:lineRule="auto"/>
+        <w:ind w:left="426" w:firstLine="283"/>
+        <w:jc w:val="both"/>
+        <w:rPr>
+          <w:rFonts w:ascii="Times New Roman" w:hAnsi="Times New Roman" w:cs="Times New Roman"/>
+          <w:sz w:val="24"/>
+        </w:rPr>
+      </w:pPr>
+      <w:r>
+        <w:rPr>
+          <w:rFonts w:ascii="Times New Roman" w:hAnsi="Times New Roman" w:cs="Times New Roman"/>
+          <w:sz w:val="24"/>
+        </w:rPr>
+        <w:t>Dibutuhkan juga data nilai mahasiswa sebagai masukan yang selanjutnya menjadi bahan perhitungan dalam proses selanjutnya.</w:t>
+      </w:r>
+    </w:p>
+    <w:p>
+      <w:pPr>
+        <w:pStyle w:val="ListParagraph"/>
+        <w:numPr>
+          <w:ilvl w:val="0"/>
+          <w:numId w:val="2"/>
+        </w:numPr>
+        <w:spacing w:after="0" w:line="360" w:lineRule="auto"/>
+        <w:ind w:left="709" w:hanging="283"/>
+        <w:jc w:val="both"/>
+        <w:rPr>
+          <w:rFonts w:ascii="Times New Roman" w:hAnsi="Times New Roman" w:cs="Times New Roman"/>
+          <w:sz w:val="24"/>
+        </w:rPr>
+      </w:pPr>
+      <w:r>
+        <w:rPr>
+          <w:rFonts w:ascii="Times New Roman" w:hAnsi="Times New Roman" w:cs="Times New Roman"/>
+          <w:sz w:val="24"/>
+        </w:rPr>
+        <w:t>Data Hafalan Quran Mahasiswa</w:t>
+      </w:r>
+    </w:p>
+    <w:p>
+      <w:pPr>
+        <w:pStyle w:val="ListParagraph"/>
+        <w:spacing w:after="0" w:line="360" w:lineRule="auto"/>
+        <w:ind w:left="426" w:firstLine="283"/>
+        <w:jc w:val="both"/>
+        <w:rPr>
+          <w:rFonts w:ascii="Times New Roman" w:hAnsi="Times New Roman" w:cs="Times New Roman"/>
+          <w:sz w:val="24"/>
+        </w:rPr>
+      </w:pPr>
+      <w:r>
+        <w:rPr>
+          <w:rFonts w:ascii="Times New Roman" w:hAnsi="Times New Roman" w:cs="Times New Roman"/>
+          <w:sz w:val="24"/>
+        </w:rPr>
+        <w:t>Walaupun tidak menjadi kriteria kelulusan matrikulasi, data ini dibutuhkan untuk masukan dalam pemenuhan target pencapaian hafalan.</w:t>
+      </w:r>
+      <w:bookmarkStart w:id="0" w:name="_GoBack"/>
+      <w:bookmarkEnd w:id="0"/>
+    </w:p>
+    <w:p>
+      <w:pPr>
+        <w:spacing w:after="0" w:line="360" w:lineRule="auto"/>
+        <w:jc w:val="both"/>
+        <w:rPr>
+          <w:rFonts w:ascii="Times New Roman" w:hAnsi="Times New Roman" w:cs="Times New Roman"/>
+          <w:sz w:val="24"/>
+        </w:rPr>
+      </w:pPr>
+    </w:p>
+    <w:p>
+      <w:pPr>
+        <w:spacing w:after="0" w:line="360" w:lineRule="auto"/>
+        <w:ind w:left="709" w:hanging="709"/>
+        <w:jc w:val="both"/>
+        <w:rPr>
+          <w:rFonts w:ascii="Times New Roman" w:hAnsi="Times New Roman" w:cs="Times New Roman"/>
+          <w:b/>
+          <w:sz w:val="24"/>
+        </w:rPr>
+      </w:pPr>
+      <w:r>
+        <w:rPr>
+          <w:rFonts w:ascii="Times New Roman" w:hAnsi="Times New Roman" w:cs="Times New Roman"/>
+          <w:b/>
+          <w:sz w:val="24"/>
+        </w:rPr>
+        <w:t>4.1.4</w:t>
+      </w:r>
+      <w:r>
+        <w:rPr>
+          <w:rFonts w:ascii="Times New Roman" w:hAnsi="Times New Roman" w:cs="Times New Roman"/>
+          <w:b/>
+          <w:sz w:val="24"/>
+        </w:rPr>
+        <w:tab/>
+        <w:t>Analisis Keluaran Sistem</w:t>
+      </w:r>
     </w:p>
     <w:sectPr>
       <w:pgSz w:w="11906" w:h="16838"/>
@@ -1260,6 +1678,95 @@
 <file path=word/numbering.xml><?xml version="1.0" encoding="utf-8"?>
 <w:numbering xmlns:wpc="http://schemas.microsoft.com/office/word/2010/wordprocessingCanvas" xmlns:mc="http://schemas.openxmlformats.org/markup-compatibility/2006" xmlns:o="urn:schemas-microsoft-com:office:office" xmlns:r="http://schemas.openxmlformats.org/officeDocument/2006/relationships" xmlns:m="http://schemas.openxmlformats.org/officeDocument/2006/math" xmlns:v="urn:schemas-microsoft-com:vml" xmlns:wp14="http://schemas.microsoft.com/office/word/2010/wordprocessingDrawing" xmlns:wp="http://schemas.openxmlformats.org/drawingml/2006/wordprocessingDrawing" xmlns:w10="urn:schemas-microsoft-com:office:word" xmlns:w="http://schemas.openxmlformats.org/wordprocessingml/2006/main" xmlns:w14="http://schemas.microsoft.com/office/word/2010/wordml" xmlns:w15="http://schemas.microsoft.com/office/word/2012/wordml" xmlns:wpg="http://schemas.microsoft.com/office/word/2010/wordprocessingGroup" xmlns:wpi="http://schemas.microsoft.com/office/word/2010/wordprocessingInk" xmlns:wne="http://schemas.microsoft.com/office/word/2006/wordml" xmlns:wps="http://schemas.microsoft.com/office/word/2010/wordprocessingShape" mc:Ignorable="w14 w15 wp14">
   <w:abstractNum w:abstractNumId="0">
+    <w:nsid w:val="028551E4"/>
+    <w:multiLevelType w:val="hybridMultilevel"/>
+    <w:tmpl w:val="FCF01DDC"/>
+    <w:lvl w:ilvl="0" w:tplc="CCCE9B38">
+      <w:start w:val="1"/>
+      <w:numFmt w:val="decimal"/>
+      <w:lvlText w:val="%1."/>
+      <w:lvlJc w:val="left"/>
+      <w:pPr>
+        <w:ind w:left="1004" w:hanging="360"/>
+      </w:pPr>
+      <w:rPr>
+        <w:i w:val="0"/>
+      </w:rPr>
+    </w:lvl>
+    <w:lvl w:ilvl="1" w:tplc="04210019" w:tentative="1">
+      <w:start w:val="1"/>
+      <w:numFmt w:val="lowerLetter"/>
+      <w:lvlText w:val="%2."/>
+      <w:lvlJc w:val="left"/>
+      <w:pPr>
+        <w:ind w:left="1724" w:hanging="360"/>
+      </w:pPr>
+    </w:lvl>
+    <w:lvl w:ilvl="2" w:tplc="0421001B" w:tentative="1">
+      <w:start w:val="1"/>
+      <w:numFmt w:val="lowerRoman"/>
+      <w:lvlText w:val="%3."/>
+      <w:lvlJc w:val="right"/>
+      <w:pPr>
+        <w:ind w:left="2444" w:hanging="180"/>
+      </w:pPr>
+    </w:lvl>
+    <w:lvl w:ilvl="3" w:tplc="0421000F" w:tentative="1">
+      <w:start w:val="1"/>
+      <w:numFmt w:val="decimal"/>
+      <w:lvlText w:val="%4."/>
+      <w:lvlJc w:val="left"/>
+      <w:pPr>
+        <w:ind w:left="3164" w:hanging="360"/>
+      </w:pPr>
+    </w:lvl>
+    <w:lvl w:ilvl="4" w:tplc="04210019" w:tentative="1">
+      <w:start w:val="1"/>
+      <w:numFmt w:val="lowerLetter"/>
+      <w:lvlText w:val="%5."/>
+      <w:lvlJc w:val="left"/>
+      <w:pPr>
+        <w:ind w:left="3884" w:hanging="360"/>
+      </w:pPr>
+    </w:lvl>
+    <w:lvl w:ilvl="5" w:tplc="0421001B" w:tentative="1">
+      <w:start w:val="1"/>
+      <w:numFmt w:val="lowerRoman"/>
+      <w:lvlText w:val="%6."/>
+      <w:lvlJc w:val="right"/>
+      <w:pPr>
+        <w:ind w:left="4604" w:hanging="180"/>
+      </w:pPr>
+    </w:lvl>
+    <w:lvl w:ilvl="6" w:tplc="0421000F" w:tentative="1">
+      <w:start w:val="1"/>
+      <w:numFmt w:val="decimal"/>
+      <w:lvlText w:val="%7."/>
+      <w:lvlJc w:val="left"/>
+      <w:pPr>
+        <w:ind w:left="5324" w:hanging="360"/>
+      </w:pPr>
+    </w:lvl>
+    <w:lvl w:ilvl="7" w:tplc="04210019" w:tentative="1">
+      <w:start w:val="1"/>
+      <w:numFmt w:val="lowerLetter"/>
+      <w:lvlText w:val="%8."/>
+      <w:lvlJc w:val="left"/>
+      <w:pPr>
+        <w:ind w:left="6044" w:hanging="360"/>
+      </w:pPr>
+    </w:lvl>
+    <w:lvl w:ilvl="8" w:tplc="0421001B" w:tentative="1">
+      <w:start w:val="1"/>
+      <w:numFmt w:val="lowerRoman"/>
+      <w:lvlText w:val="%9."/>
+      <w:lvlJc w:val="right"/>
+      <w:pPr>
+        <w:ind w:left="6764" w:hanging="180"/>
+      </w:pPr>
+    </w:lvl>
+  </w:abstractNum>
+  <w:abstractNum w:abstractNumId="1">
     <w:nsid w:val="57813C26"/>
     <w:multiLevelType w:val="hybridMultilevel"/>
     <w:tmpl w:val="88CA2D0E"/>
@@ -1346,6 +1853,9 @@
     </w:lvl>
   </w:abstractNum>
   <w:num w:numId="1">
+    <w:abstractNumId w:val="1"/>
+  </w:num>
+  <w:num w:numId="2">
     <w:abstractNumId w:val="0"/>
   </w:num>
 </w:numbering>

</xml_diff>